<commit_message>
reorganizacia pred odovzdanim 2.
</commit_message>
<xml_diff>
--- a/principOOP.docx
+++ b/principOOP.docx
@@ -3,6 +3,136 @@
 <w:document xmlns:wpc="http://schemas.microsoft.com/office/word/2010/wordprocessingCanvas" xmlns:cx="http://schemas.microsoft.com/office/drawing/2014/chartex" xmlns:cx1="http://schemas.microsoft.com/office/drawing/2015/9/8/chartex" xmlns:cx2="http://schemas.microsoft.com/office/drawing/2015/10/21/chartex" xmlns:cx3="http://schemas.microsoft.com/office/drawing/2016/5/9/chartex" xmlns:cx4="http://schemas.microsoft.com/office/drawing/2016/5/10/chartex" xmlns:cx5="http://schemas.microsoft.com/office/drawing/2016/5/11/chartex" xmlns:cx6="http://schemas.microsoft.com/office/drawing/2016/5/12/chartex" xmlns:cx7="http://schemas.microsoft.com/office/drawing/2016/5/13/chartex" xmlns:cx8="http://schemas.microsoft.com/office/drawing/2016/5/14/chartex" xmlns:mc="http://schemas.openxmlformats.org/markup-compatibility/2006" xmlns:aink="http://schemas.microsoft.com/office/drawing/2016/ink" xmlns:am3d="http://schemas.microsoft.com/office/drawing/2017/model3d" xmlns:o="urn:schemas-microsoft-com:office:office" xmlns:r="http://schemas.openxmlformats.org/officeDocument/2006/relationships" xmlns:m="http://schemas.openxmlformats.org/officeDocument/2006/math" xmlns:v="urn:schemas-microsoft-com:vml" xmlns:wp14="http://schemas.microsoft.com/office/word/2010/wordprocessingDrawing" xmlns:wp="http://schemas.openxmlformats.org/drawingml/2006/wordprocessingDrawing" xmlns:w10="urn:schemas-microsoft-com:office:word" xmlns:w="http://schemas.openxmlformats.org/wordprocessingml/2006/main" xmlns:w14="http://schemas.microsoft.com/office/word/2010/wordml" xmlns:w15="http://schemas.microsoft.com/office/word/2012/wordml" xmlns:w16cex="http://schemas.microsoft.com/office/word/2018/wordml/cex" xmlns:w16cid="http://schemas.microsoft.com/office/word/2016/wordml/cid" xmlns:w16="http://schemas.microsoft.com/office/word/2018/wordml" xmlns:w16se="http://schemas.microsoft.com/office/word/2015/wordml/symex" xmlns:wpg="http://schemas.microsoft.com/office/word/2010/wordprocessingGroup" xmlns:wpi="http://schemas.microsoft.com/office/word/2010/wordprocessingInk" xmlns:wne="http://schemas.microsoft.com/office/word/2006/wordml" xmlns:wps="http://schemas.microsoft.com/office/word/2010/wordprocessingShape" mc:Ignorable="w14 w15 w16se w16cid w16 w16cex wp14">
   <w:body>
     <w:p>
+      <w:pPr>
+        <w:pStyle w:val="Nadpis1"/>
+      </w:pPr>
+      <w:r>
+        <w:t>Kníhkupectvo</w:t>
+      </w:r>
+    </w:p>
+    <w:p>
+      <w:pPr>
+        <w:rPr>
+          <w:lang w:val="en-US"/>
+        </w:rPr>
+      </w:pPr>
+      <w:r>
+        <w:rPr>
+          <w:lang w:val="en-US"/>
+        </w:rPr>
+        <w:t>-------</w:t>
+      </w:r>
+    </w:p>
+    <w:p>
+      <w:pPr>
+        <w:pStyle w:val="Nadpis1"/>
+      </w:pPr>
+      <w:r>
+        <w:t>Princípy OOP</w:t>
+      </w:r>
+    </w:p>
+    <w:p>
+      <w:r>
+        <w:rPr>
+          <w:b/>
+          <w:bCs/>
+        </w:rPr>
+        <w:t>Asociácia</w:t>
+      </w:r>
+      <w:r>
+        <w:rPr>
+          <w:b/>
+          <w:bCs/>
+        </w:rPr>
+        <w:t xml:space="preserve"> – </w:t>
+      </w:r>
+      <w:r>
+        <w:t>používam hlavne v triedach používateľov, menovite v </w:t>
+      </w:r>
+      <w:r>
+        <w:rPr>
+          <w:b/>
+          <w:bCs/>
+        </w:rPr>
+        <w:t>skladnik.java</w:t>
+      </w:r>
+      <w:r>
+        <w:t xml:space="preserve">, kde veľa funkcií vyžaduje objekt </w:t>
+      </w:r>
+      <w:r>
+        <w:rPr>
+          <w:b/>
+          <w:bCs/>
+        </w:rPr>
+        <w:t>sklad</w:t>
+      </w:r>
+      <w:r>
+        <w:t xml:space="preserve"> </w:t>
+      </w:r>
+      <w:r>
+        <w:t>a </w:t>
+      </w:r>
+      <w:r>
+        <w:rPr>
+          <w:b/>
+          <w:bCs/>
+        </w:rPr>
+        <w:t xml:space="preserve">kniha </w:t>
+      </w:r>
+      <w:r>
+        <w:t xml:space="preserve">na správne fungovanie. Príklad funkcie z triedy </w:t>
+      </w:r>
+      <w:r>
+        <w:rPr>
+          <w:b/>
+          <w:bCs/>
+        </w:rPr>
+        <w:t>skladnik.java</w:t>
+      </w:r>
+    </w:p>
+    <w:p>
+      <w:r>
+        <w:rPr>
+          <w:noProof/>
+        </w:rPr>
+        <w:drawing>
+          <wp:inline distT="0" distB="0" distL="0" distR="0" wp14:anchorId="50D203F4" wp14:editId="00D08EB6">
+            <wp:extent cx="4638675" cy="2513361"/>
+            <wp:effectExtent l="0" t="0" r="0" b="1270"/>
+            <wp:docPr id="1" name="Obrázok 1"/>
+            <wp:cNvGraphicFramePr>
+              <a:graphicFrameLocks xmlns:a="http://schemas.openxmlformats.org/drawingml/2006/main" noChangeAspect="1"/>
+            </wp:cNvGraphicFramePr>
+            <a:graphic xmlns:a="http://schemas.openxmlformats.org/drawingml/2006/main">
+              <a:graphicData uri="http://schemas.openxmlformats.org/drawingml/2006/picture">
+                <pic:pic xmlns:pic="http://schemas.openxmlformats.org/drawingml/2006/picture">
+                  <pic:nvPicPr>
+                    <pic:cNvPr id="1" name=""/>
+                    <pic:cNvPicPr/>
+                  </pic:nvPicPr>
+                  <pic:blipFill>
+                    <a:blip r:embed="rId7"/>
+                    <a:stretch>
+                      <a:fillRect/>
+                    </a:stretch>
+                  </pic:blipFill>
+                  <pic:spPr>
+                    <a:xfrm>
+                      <a:off x="0" y="0"/>
+                      <a:ext cx="4656500" cy="2523019"/>
+                    </a:xfrm>
+                    <a:prstGeom prst="rect">
+                      <a:avLst/>
+                    </a:prstGeom>
+                  </pic:spPr>
+                </pic:pic>
+              </a:graphicData>
+            </a:graphic>
+          </wp:inline>
+        </w:drawing>
+      </w:r>
+    </w:p>
+    <w:p>
       <w:r>
         <w:rPr>
           <w:b/>
@@ -15,28 +145,1296 @@
           <w:b/>
           <w:bCs/>
         </w:rPr>
+        <w:t xml:space="preserve"> </w:t>
+      </w:r>
+      <w:r>
+        <w:rPr>
+          <w:b/>
+          <w:bCs/>
+          <w:lang w:val="en-US"/>
+        </w:rPr>
+        <w:t xml:space="preserve">– </w:t>
+      </w:r>
+      <w:r>
+        <w:t>tento princíp sme použili pri spôsobe ukladania kníh v </w:t>
+      </w:r>
+      <w:r>
+        <w:rPr>
+          <w:b/>
+          <w:bCs/>
+        </w:rPr>
+        <w:t>regáli</w:t>
+      </w:r>
+      <w:r>
+        <w:t xml:space="preserve"> </w:t>
+      </w:r>
+      <w:r>
+        <w:rPr>
+          <w:lang w:val="en-US"/>
+        </w:rPr>
+        <w:t>(</w:t>
+      </w:r>
+      <w:r>
+        <w:rPr>
+          <w:b/>
+          <w:bCs/>
+          <w:lang w:val="en-US"/>
+        </w:rPr>
+        <w:t xml:space="preserve">Regal.txt) </w:t>
+      </w:r>
+      <w:r>
+        <w:t xml:space="preserve">a </w:t>
+      </w:r>
+      <w:r>
+        <w:rPr>
+          <w:b/>
+          <w:bCs/>
+        </w:rPr>
+        <w:t>palete</w:t>
+      </w:r>
+      <w:r>
+        <w:rPr>
+          <w:b/>
+          <w:bCs/>
+        </w:rPr>
+        <w:t xml:space="preserve"> </w:t>
+      </w:r>
+      <w:r>
+        <w:rPr>
+          <w:b/>
+          <w:bCs/>
+          <w:lang w:val="en-US"/>
+        </w:rPr>
+        <w:t>(</w:t>
+      </w:r>
+      <w:r>
+        <w:rPr>
+          <w:b/>
+          <w:bCs/>
+        </w:rPr>
+        <w:t>NoveKnihy.java</w:t>
+      </w:r>
+      <w:r>
+        <w:rPr>
+          <w:b/>
+          <w:bCs/>
+          <w:lang w:val="en-US"/>
+        </w:rPr>
+        <w:t xml:space="preserve">). </w:t>
+      </w:r>
+      <w:r>
+        <w:rPr>
+          <w:b/>
+          <w:bCs/>
+        </w:rPr>
+        <w:t xml:space="preserve">Knihy </w:t>
+      </w:r>
+      <w:r>
+        <w:t xml:space="preserve">nie sú súčasťou jedného regálu ale môžu sa premiestňovať po všetkých </w:t>
+      </w:r>
+      <w:r>
+        <w:t>regáloch</w:t>
+      </w:r>
+      <w:r>
+        <w:t xml:space="preserve"> a navyše </w:t>
+      </w:r>
+      <w:r>
+        <w:rPr>
+          <w:b/>
+          <w:bCs/>
+        </w:rPr>
+        <w:t xml:space="preserve">sklad.java </w:t>
+      </w:r>
+      <w:r>
+        <w:t xml:space="preserve">pracuje s katalógom </w:t>
+      </w:r>
+      <w:r>
+        <w:rPr>
+          <w:b/>
+          <w:bCs/>
+        </w:rPr>
+        <w:t>kníh</w:t>
+      </w:r>
+      <w:r>
+        <w:t>, kde sú uložene referencie na knihy.</w:t>
+      </w:r>
+    </w:p>
+    <w:p>
+      <w:r>
+        <w:rPr>
+          <w:noProof/>
+        </w:rPr>
+        <w:drawing>
+          <wp:inline distT="0" distB="0" distL="0" distR="0" wp14:anchorId="72C314B0" wp14:editId="53AD7802">
+            <wp:extent cx="3514725" cy="578696"/>
+            <wp:effectExtent l="0" t="0" r="0" b="0"/>
+            <wp:docPr id="5" name="Obrázok 5"/>
+            <wp:cNvGraphicFramePr>
+              <a:graphicFrameLocks xmlns:a="http://schemas.openxmlformats.org/drawingml/2006/main" noChangeAspect="1"/>
+            </wp:cNvGraphicFramePr>
+            <a:graphic xmlns:a="http://schemas.openxmlformats.org/drawingml/2006/main">
+              <a:graphicData uri="http://schemas.openxmlformats.org/drawingml/2006/picture">
+                <pic:pic xmlns:pic="http://schemas.openxmlformats.org/drawingml/2006/picture">
+                  <pic:nvPicPr>
+                    <pic:cNvPr id="1" name=""/>
+                    <pic:cNvPicPr/>
+                  </pic:nvPicPr>
+                  <pic:blipFill>
+                    <a:blip r:embed="rId8"/>
+                    <a:stretch>
+                      <a:fillRect/>
+                    </a:stretch>
+                  </pic:blipFill>
+                  <pic:spPr>
+                    <a:xfrm>
+                      <a:off x="0" y="0"/>
+                      <a:ext cx="3603024" cy="593234"/>
+                    </a:xfrm>
+                    <a:prstGeom prst="rect">
+                      <a:avLst/>
+                    </a:prstGeom>
+                  </pic:spPr>
+                </pic:pic>
+              </a:graphicData>
+            </a:graphic>
+          </wp:inline>
+        </w:drawing>
+      </w:r>
+      <w:r>
+        <w:rPr>
+          <w:noProof/>
+        </w:rPr>
+        <w:drawing>
+          <wp:inline distT="0" distB="0" distL="0" distR="0" wp14:anchorId="311634F1" wp14:editId="196E1BEC">
+            <wp:extent cx="4762500" cy="1491371"/>
+            <wp:effectExtent l="0" t="0" r="0" b="0"/>
+            <wp:docPr id="6" name="Obrázok 6"/>
+            <wp:cNvGraphicFramePr>
+              <a:graphicFrameLocks xmlns:a="http://schemas.openxmlformats.org/drawingml/2006/main" noChangeAspect="1"/>
+            </wp:cNvGraphicFramePr>
+            <a:graphic xmlns:a="http://schemas.openxmlformats.org/drawingml/2006/main">
+              <a:graphicData uri="http://schemas.openxmlformats.org/drawingml/2006/picture">
+                <pic:pic xmlns:pic="http://schemas.openxmlformats.org/drawingml/2006/picture">
+                  <pic:nvPicPr>
+                    <pic:cNvPr id="1" name=""/>
+                    <pic:cNvPicPr/>
+                  </pic:nvPicPr>
+                  <pic:blipFill>
+                    <a:blip r:embed="rId9"/>
+                    <a:stretch>
+                      <a:fillRect/>
+                    </a:stretch>
+                  </pic:blipFill>
+                  <pic:spPr>
+                    <a:xfrm>
+                      <a:off x="0" y="0"/>
+                      <a:ext cx="4834946" cy="1514057"/>
+                    </a:xfrm>
+                    <a:prstGeom prst="rect">
+                      <a:avLst/>
+                    </a:prstGeom>
+                  </pic:spPr>
+                </pic:pic>
+              </a:graphicData>
+            </a:graphic>
+          </wp:inline>
+        </w:drawing>
+      </w:r>
+    </w:p>
+    <w:p>
+      <w:pPr>
+        <w:rPr>
+          <w:noProof/>
+        </w:rPr>
+      </w:pPr>
+      <w:r>
+        <w:rPr>
+          <w:b/>
+          <w:bCs/>
+        </w:rPr>
+        <w:t>Kompozícia</w:t>
+      </w:r>
+      <w:r>
+        <w:rPr>
+          <w:b/>
+          <w:bCs/>
+        </w:rPr>
         <w:t xml:space="preserve"> – </w:t>
       </w:r>
       <w:r>
-        <w:t>Knihy – Sklad(</w:t>
+        <w:t xml:space="preserve">je súčasťou kníhkupectva ako celku, pretože </w:t>
+      </w:r>
+      <w:r>
+        <w:rPr>
+          <w:b/>
+          <w:bCs/>
+        </w:rPr>
+        <w:t xml:space="preserve">kníhkupectvo </w:t>
+      </w:r>
+      <w:r>
+        <w:rPr>
+          <w:b/>
+          <w:bCs/>
+          <w:lang w:val="en-US"/>
+        </w:rPr>
+        <w:t>(knihkupectvo.java)</w:t>
+      </w:r>
+      <w:r>
+        <w:rPr>
+          <w:b/>
+          <w:bCs/>
+        </w:rPr>
+        <w:t xml:space="preserve"> </w:t>
+      </w:r>
+      <w:r>
+        <w:t xml:space="preserve">by nemalo existovať bez toho aby v sebe nemalo </w:t>
+      </w:r>
+      <w:r>
+        <w:rPr>
+          <w:b/>
+          <w:bCs/>
+        </w:rPr>
+        <w:t xml:space="preserve">sklad (sklad.java) </w:t>
+      </w:r>
+      <w:r>
+        <w:t>a </w:t>
+      </w:r>
+      <w:r>
+        <w:rPr>
+          <w:b/>
+          <w:bCs/>
+          <w:noProof/>
+        </w:rPr>
+        <w:t>predajňu (predajna.java)</w:t>
+      </w:r>
+      <w:r>
+        <w:rPr>
+          <w:noProof/>
+        </w:rPr>
+        <w:t xml:space="preserve">. A zase </w:t>
+      </w:r>
+      <w:r>
+        <w:rPr>
+          <w:b/>
+          <w:bCs/>
+          <w:noProof/>
+        </w:rPr>
+        <w:t xml:space="preserve">sklad </w:t>
+      </w:r>
+      <w:r>
+        <w:rPr>
+          <w:noProof/>
+        </w:rPr>
+        <w:t xml:space="preserve">ani </w:t>
+      </w:r>
+      <w:r>
+        <w:rPr>
+          <w:b/>
+          <w:bCs/>
+          <w:noProof/>
+        </w:rPr>
+        <w:t>predajna</w:t>
+      </w:r>
+      <w:r>
+        <w:rPr>
+          <w:noProof/>
+        </w:rPr>
+        <w:t xml:space="preserve"> by nemala existovať bez knihkupectva.</w:t>
+      </w:r>
+      <w:r>
+        <w:rPr>
+          <w:noProof/>
+        </w:rPr>
+        <w:t xml:space="preserve"> Tento vztah je aj medzi </w:t>
+      </w:r>
+      <w:r>
+        <w:rPr>
+          <w:b/>
+          <w:bCs/>
+          <w:noProof/>
+        </w:rPr>
+        <w:t>skladom</w:t>
+      </w:r>
+      <w:r>
+        <w:rPr>
+          <w:noProof/>
+        </w:rPr>
+        <w:t xml:space="preserve"> a </w:t>
+      </w:r>
+      <w:r>
+        <w:rPr>
+          <w:b/>
+          <w:bCs/>
+          <w:noProof/>
+        </w:rPr>
+        <w:t>sekciami</w:t>
+      </w:r>
+      <w:r>
+        <w:rPr>
+          <w:noProof/>
+        </w:rPr>
+        <w:t xml:space="preserve">; a ešte medzi </w:t>
+      </w:r>
+      <w:r>
+        <w:rPr>
+          <w:b/>
+          <w:bCs/>
+          <w:noProof/>
+        </w:rPr>
+        <w:t>sekciami</w:t>
+      </w:r>
+      <w:r>
+        <w:rPr>
+          <w:noProof/>
+        </w:rPr>
+        <w:t xml:space="preserve"> a </w:t>
+      </w:r>
+      <w:r>
+        <w:rPr>
+          <w:b/>
+          <w:bCs/>
+          <w:noProof/>
+        </w:rPr>
+        <w:t>regalmi</w:t>
+      </w:r>
+      <w:r>
+        <w:rPr>
+          <w:b/>
+          <w:bCs/>
+          <w:noProof/>
+        </w:rPr>
+        <w:t>.</w:t>
+      </w:r>
+    </w:p>
+    <w:p>
+      <w:r>
+        <w:rPr>
+          <w:noProof/>
+        </w:rPr>
+        <w:drawing>
+          <wp:inline distT="0" distB="0" distL="0" distR="0" wp14:anchorId="7D4F11CD" wp14:editId="5D6AF2F0">
+            <wp:extent cx="2590800" cy="866775"/>
+            <wp:effectExtent l="0" t="0" r="0" b="9525"/>
+            <wp:docPr id="4" name="Obrázok 4"/>
+            <wp:cNvGraphicFramePr>
+              <a:graphicFrameLocks xmlns:a="http://schemas.openxmlformats.org/drawingml/2006/main" noChangeAspect="1"/>
+            </wp:cNvGraphicFramePr>
+            <a:graphic xmlns:a="http://schemas.openxmlformats.org/drawingml/2006/main">
+              <a:graphicData uri="http://schemas.openxmlformats.org/drawingml/2006/picture">
+                <pic:pic xmlns:pic="http://schemas.openxmlformats.org/drawingml/2006/picture">
+                  <pic:nvPicPr>
+                    <pic:cNvPr id="1" name=""/>
+                    <pic:cNvPicPr/>
+                  </pic:nvPicPr>
+                  <pic:blipFill>
+                    <a:blip r:embed="rId10"/>
+                    <a:stretch>
+                      <a:fillRect/>
+                    </a:stretch>
+                  </pic:blipFill>
+                  <pic:spPr>
+                    <a:xfrm>
+                      <a:off x="0" y="0"/>
+                      <a:ext cx="2590800" cy="866775"/>
+                    </a:xfrm>
+                    <a:prstGeom prst="rect">
+                      <a:avLst/>
+                    </a:prstGeom>
+                  </pic:spPr>
+                </pic:pic>
+              </a:graphicData>
+            </a:graphic>
+          </wp:inline>
+        </w:drawing>
+      </w:r>
+      <w:r>
+        <w:br/>
+      </w:r>
+    </w:p>
+    <w:p>
+      <w:pPr>
+        <w:spacing w:before="0"/>
+      </w:pPr>
+      <w:r>
+        <w:br w:type="page"/>
+      </w:r>
+    </w:p>
+    <w:p>
+      <w:r>
+        <w:rPr>
+          <w:b/>
+          <w:bCs/>
+        </w:rPr>
+        <w:lastRenderedPageBreak/>
+        <w:t>Dedenie</w:t>
+      </w:r>
+      <w:r>
+        <w:rPr>
+          <w:b/>
+          <w:bCs/>
+        </w:rPr>
+        <w:t xml:space="preserve"> </w:t>
+      </w:r>
+      <w:r>
+        <w:rPr>
+          <w:b/>
+          <w:bCs/>
+        </w:rPr>
+        <w:t>–</w:t>
+      </w:r>
+      <w:r>
+        <w:rPr>
+          <w:b/>
+          <w:bCs/>
+        </w:rPr>
+        <w:t xml:space="preserve"> </w:t>
+      </w:r>
+      <w:r>
+        <w:t>umožňuje</w:t>
+      </w:r>
+      <w:r>
+        <w:t>,</w:t>
+      </w:r>
+      <w:r>
+        <w:t xml:space="preserve"> </w:t>
+      </w:r>
+      <w:r>
+        <w:t>aby</w:t>
+      </w:r>
+      <w:r>
+        <w:t xml:space="preserve"> funkcionalita z jednej triedy bola súčasťou</w:t>
+      </w:r>
+      <w:r>
+        <w:rPr>
+          <w:lang w:val="en-US"/>
+        </w:rPr>
+        <w:t xml:space="preserve"> </w:t>
+      </w:r>
+      <w:r>
+        <w:t>druhej. Tento v</w:t>
+      </w:r>
+      <w:r>
+        <w:t>z</w:t>
+      </w:r>
+      <w:r>
+        <w:t xml:space="preserve">ťah sme </w:t>
+      </w:r>
+      <w:r>
+        <w:t xml:space="preserve">uplatnili medzi </w:t>
+      </w:r>
+      <w:r>
+        <w:rPr>
+          <w:b/>
+          <w:bCs/>
+        </w:rPr>
+        <w:t xml:space="preserve">Miestnost.java </w:t>
+      </w:r>
+      <w:r>
+        <w:t>a</w:t>
+      </w:r>
+      <w:r>
+        <w:rPr>
+          <w:b/>
+          <w:bCs/>
+        </w:rPr>
+        <w:t> Sklad.java/Predajna.java</w:t>
+      </w:r>
+      <w:r>
+        <w:t xml:space="preserve">. A medzi </w:t>
+      </w:r>
+      <w:r>
+        <w:rPr>
+          <w:b/>
+          <w:bCs/>
+        </w:rPr>
+        <w:t xml:space="preserve">Regal.java </w:t>
+      </w:r>
+      <w:r>
+        <w:t>a </w:t>
+      </w:r>
+      <w:r>
+        <w:rPr>
+          <w:b/>
+          <w:bCs/>
+        </w:rPr>
+        <w:t>NoveKnihy.java,</w:t>
+      </w:r>
+      <w:r>
+        <w:t xml:space="preserve"> ktoré obidve slúžia na ukladanie kníh určitou formou. </w:t>
+      </w:r>
+      <w:r>
+        <w:rPr>
+          <w:b/>
+          <w:bCs/>
+        </w:rPr>
+        <w:t>Viacnásobne dedenie</w:t>
+      </w:r>
+      <w:r>
+        <w:rPr>
+          <w:b/>
+          <w:bCs/>
+        </w:rPr>
+        <w:t xml:space="preserve"> </w:t>
+      </w:r>
+      <w:r>
+        <w:t xml:space="preserve">sme využili pri triedach používateľov, kde napr. </w:t>
+      </w:r>
+      <w:r>
+        <w:rPr>
+          <w:b/>
+          <w:bCs/>
+        </w:rPr>
+        <w:t>skladník</w:t>
+      </w:r>
+      <w:r>
+        <w:t xml:space="preserve"> dedí atribúty a funkcie </w:t>
+      </w:r>
+      <w:r>
+        <w:rPr>
+          <w:b/>
+          <w:bCs/>
+        </w:rPr>
+        <w:t xml:space="preserve">zamestnanca </w:t>
+      </w:r>
+      <w:r>
+        <w:t xml:space="preserve">a ten zase dedí </w:t>
+      </w:r>
+      <w:r>
+        <w:rPr>
+          <w:b/>
+          <w:bCs/>
+        </w:rPr>
+        <w:t>používateľa</w:t>
+      </w:r>
+      <w:r>
+        <w:t>, ktorý je ešte dedení zákazníkom.</w:t>
+      </w:r>
+    </w:p>
+    <w:p>
+      <w:r>
+        <w:rPr>
+          <w:noProof/>
+        </w:rPr>
+        <w:drawing>
+          <wp:inline distT="0" distB="0" distL="0" distR="0" wp14:anchorId="3CC5EBC9" wp14:editId="0FF35D68">
+            <wp:extent cx="3543300" cy="247650"/>
+            <wp:effectExtent l="0" t="0" r="0" b="0"/>
+            <wp:docPr id="16" name="Obrázok 16"/>
+            <wp:cNvGraphicFramePr>
+              <a:graphicFrameLocks xmlns:a="http://schemas.openxmlformats.org/drawingml/2006/main" noChangeAspect="1"/>
+            </wp:cNvGraphicFramePr>
+            <a:graphic xmlns:a="http://schemas.openxmlformats.org/drawingml/2006/main">
+              <a:graphicData uri="http://schemas.openxmlformats.org/drawingml/2006/picture">
+                <pic:pic xmlns:pic="http://schemas.openxmlformats.org/drawingml/2006/picture">
+                  <pic:nvPicPr>
+                    <pic:cNvPr id="1" name=""/>
+                    <pic:cNvPicPr/>
+                  </pic:nvPicPr>
+                  <pic:blipFill>
+                    <a:blip r:embed="rId11"/>
+                    <a:stretch>
+                      <a:fillRect/>
+                    </a:stretch>
+                  </pic:blipFill>
+                  <pic:spPr>
+                    <a:xfrm>
+                      <a:off x="0" y="0"/>
+                      <a:ext cx="3543300" cy="247650"/>
+                    </a:xfrm>
+                    <a:prstGeom prst="rect">
+                      <a:avLst/>
+                    </a:prstGeom>
+                  </pic:spPr>
+                </pic:pic>
+              </a:graphicData>
+            </a:graphic>
+          </wp:inline>
+        </w:drawing>
+      </w:r>
+    </w:p>
+    <w:p>
+      <w:r>
+        <w:rPr>
+          <w:noProof/>
+        </w:rPr>
+        <w:drawing>
+          <wp:inline distT="0" distB="0" distL="0" distR="0" wp14:anchorId="20AFD753" wp14:editId="14E44573">
+            <wp:extent cx="3419475" cy="200025"/>
+            <wp:effectExtent l="0" t="0" r="9525" b="9525"/>
+            <wp:docPr id="17" name="Obrázok 17"/>
+            <wp:cNvGraphicFramePr>
+              <a:graphicFrameLocks xmlns:a="http://schemas.openxmlformats.org/drawingml/2006/main" noChangeAspect="1"/>
+            </wp:cNvGraphicFramePr>
+            <a:graphic xmlns:a="http://schemas.openxmlformats.org/drawingml/2006/main">
+              <a:graphicData uri="http://schemas.openxmlformats.org/drawingml/2006/picture">
+                <pic:pic xmlns:pic="http://schemas.openxmlformats.org/drawingml/2006/picture">
+                  <pic:nvPicPr>
+                    <pic:cNvPr id="1" name=""/>
+                    <pic:cNvPicPr/>
+                  </pic:nvPicPr>
+                  <pic:blipFill>
+                    <a:blip r:embed="rId12"/>
+                    <a:stretch>
+                      <a:fillRect/>
+                    </a:stretch>
+                  </pic:blipFill>
+                  <pic:spPr>
+                    <a:xfrm>
+                      <a:off x="0" y="0"/>
+                      <a:ext cx="3419475" cy="200025"/>
+                    </a:xfrm>
+                    <a:prstGeom prst="rect">
+                      <a:avLst/>
+                    </a:prstGeom>
+                  </pic:spPr>
+                </pic:pic>
+              </a:graphicData>
+            </a:graphic>
+          </wp:inline>
+        </w:drawing>
+      </w:r>
+    </w:p>
+    <w:p>
+      <w:r>
+        <w:rPr>
+          <w:noProof/>
+        </w:rPr>
+        <w:drawing>
+          <wp:anchor distT="0" distB="0" distL="114300" distR="114300" simplePos="0" relativeHeight="251659264" behindDoc="0" locked="0" layoutInCell="1" allowOverlap="1" wp14:anchorId="255870C7" wp14:editId="7B5EA8DF">
+            <wp:simplePos x="0" y="0"/>
+            <wp:positionH relativeFrom="column">
+              <wp:posOffset>3157855</wp:posOffset>
+            </wp:positionH>
+            <wp:positionV relativeFrom="paragraph">
+              <wp:posOffset>774700</wp:posOffset>
+            </wp:positionV>
+            <wp:extent cx="133350" cy="295275"/>
+            <wp:effectExtent l="0" t="0" r="0" b="9525"/>
+            <wp:wrapSquare wrapText="bothSides"/>
+            <wp:docPr id="19" name="Obrázok 19"/>
+            <wp:cNvGraphicFramePr>
+              <a:graphicFrameLocks xmlns:a="http://schemas.openxmlformats.org/drawingml/2006/main" noChangeAspect="1"/>
+            </wp:cNvGraphicFramePr>
+            <a:graphic xmlns:a="http://schemas.openxmlformats.org/drawingml/2006/main">
+              <a:graphicData uri="http://schemas.openxmlformats.org/drawingml/2006/picture">
+                <pic:pic xmlns:pic="http://schemas.openxmlformats.org/drawingml/2006/picture">
+                  <pic:nvPicPr>
+                    <pic:cNvPr id="1" name=""/>
+                    <pic:cNvPicPr/>
+                  </pic:nvPicPr>
+                  <pic:blipFill>
+                    <a:blip r:embed="rId13">
+                      <a:extLst>
+                        <a:ext uri="{28A0092B-C50C-407E-A947-70E740481C1C}">
+                          <a14:useLocalDpi xmlns:a14="http://schemas.microsoft.com/office/drawing/2010/main" val="0"/>
+                        </a:ext>
+                      </a:extLst>
+                    </a:blip>
+                    <a:stretch>
+                      <a:fillRect/>
+                    </a:stretch>
+                  </pic:blipFill>
+                  <pic:spPr>
+                    <a:xfrm>
+                      <a:off x="0" y="0"/>
+                      <a:ext cx="133350" cy="295275"/>
+                    </a:xfrm>
+                    <a:prstGeom prst="rect">
+                      <a:avLst/>
+                    </a:prstGeom>
+                  </pic:spPr>
+                </pic:pic>
+              </a:graphicData>
+            </a:graphic>
+          </wp:anchor>
+        </w:drawing>
+      </w:r>
+      <w:r>
+        <w:rPr>
+          <w:noProof/>
+        </w:rPr>
+        <w:drawing>
+          <wp:anchor distT="0" distB="0" distL="114300" distR="114300" simplePos="0" relativeHeight="251658240" behindDoc="0" locked="0" layoutInCell="1" allowOverlap="1" wp14:anchorId="5AAA9D4F" wp14:editId="3E923D77">
+            <wp:simplePos x="0" y="0"/>
+            <wp:positionH relativeFrom="column">
+              <wp:posOffset>-4445</wp:posOffset>
+            </wp:positionH>
+            <wp:positionV relativeFrom="paragraph">
+              <wp:posOffset>803275</wp:posOffset>
+            </wp:positionV>
+            <wp:extent cx="2686050" cy="295275"/>
+            <wp:effectExtent l="0" t="0" r="0" b="9525"/>
+            <wp:wrapSquare wrapText="bothSides"/>
+            <wp:docPr id="18" name="Obrázok 18"/>
+            <wp:cNvGraphicFramePr>
+              <a:graphicFrameLocks xmlns:a="http://schemas.openxmlformats.org/drawingml/2006/main" noChangeAspect="1"/>
+            </wp:cNvGraphicFramePr>
+            <a:graphic xmlns:a="http://schemas.openxmlformats.org/drawingml/2006/main">
+              <a:graphicData uri="http://schemas.openxmlformats.org/drawingml/2006/picture">
+                <pic:pic xmlns:pic="http://schemas.openxmlformats.org/drawingml/2006/picture">
+                  <pic:nvPicPr>
+                    <pic:cNvPr id="1" name=""/>
+                    <pic:cNvPicPr/>
+                  </pic:nvPicPr>
+                  <pic:blipFill>
+                    <a:blip r:embed="rId14">
+                      <a:extLst>
+                        <a:ext uri="{28A0092B-C50C-407E-A947-70E740481C1C}">
+                          <a14:useLocalDpi xmlns:a14="http://schemas.microsoft.com/office/drawing/2010/main" val="0"/>
+                        </a:ext>
+                      </a:extLst>
+                    </a:blip>
+                    <a:stretch>
+                      <a:fillRect/>
+                    </a:stretch>
+                  </pic:blipFill>
+                  <pic:spPr>
+                    <a:xfrm>
+                      <a:off x="0" y="0"/>
+                      <a:ext cx="2686050" cy="295275"/>
+                    </a:xfrm>
+                    <a:prstGeom prst="rect">
+                      <a:avLst/>
+                    </a:prstGeom>
+                  </pic:spPr>
+                </pic:pic>
+              </a:graphicData>
+            </a:graphic>
+          </wp:anchor>
+        </w:drawing>
+      </w:r>
+      <w:r>
+        <w:t xml:space="preserve">Pretože niektoré triedy nepotrebujú aby sa dali vytvoriť ich inštancie, napr. </w:t>
+      </w:r>
+      <w:r>
+        <w:rPr>
+          <w:b/>
+          <w:bCs/>
+        </w:rPr>
+        <w:t xml:space="preserve">Pouzivatel.java, Zamestnanec.java </w:t>
+      </w:r>
+      <w:r>
+        <w:t>a </w:t>
+      </w:r>
+      <w:r>
+        <w:rPr>
+          <w:b/>
+          <w:bCs/>
+        </w:rPr>
+        <w:t>Miestnost.java</w:t>
+      </w:r>
+      <w:r>
+        <w:t xml:space="preserve">, tak na tieto triedy sme použili </w:t>
+      </w:r>
+      <w:r>
+        <w:rPr>
+          <w:b/>
+          <w:bCs/>
+        </w:rPr>
+        <w:t>abstrakciu</w:t>
+      </w:r>
+      <w:r>
+        <w:t xml:space="preserve">. Premennú typu </w:t>
       </w:r>
       <w:proofErr w:type="spellStart"/>
       <w:r>
-        <w:t>Katalog</w:t>
+        <w:rPr>
+          <w:b/>
+          <w:bCs/>
+        </w:rPr>
+        <w:t>Pou</w:t>
+      </w:r>
+      <w:r>
+        <w:rPr>
+          <w:b/>
+          <w:bCs/>
+        </w:rPr>
+        <w:t>z</w:t>
+      </w:r>
+      <w:r>
+        <w:rPr>
+          <w:b/>
+          <w:bCs/>
+        </w:rPr>
+        <w:t>ivatel</w:t>
       </w:r>
       <w:proofErr w:type="spellEnd"/>
       <w:r>
-        <w:t>)</w:t>
-      </w:r>
-    </w:p>
-    <w:p>
-      <w:r>
-        <w:rPr>
-          <w:b/>
-          <w:bCs/>
-        </w:rPr>
-        <w:t>Kompozícia</w:t>
-      </w:r>
+        <w:t xml:space="preserve"> </w:t>
+      </w:r>
+      <w:r>
+        <w:t>používam v </w:t>
+      </w:r>
+      <w:r>
+        <w:rPr>
+          <w:b/>
+          <w:bCs/>
+        </w:rPr>
+        <w:t xml:space="preserve">Knihkupectvo.java </w:t>
+      </w:r>
+      <w:r>
+        <w:t xml:space="preserve">vo funkcií </w:t>
+      </w:r>
+      <w:proofErr w:type="spellStart"/>
+      <w:r>
+        <w:rPr>
+          <w:b/>
+          <w:bCs/>
+        </w:rPr>
+        <w:t>main</w:t>
+      </w:r>
+      <w:proofErr w:type="spellEnd"/>
+      <w:r>
+        <w:rPr>
+          <w:b/>
+          <w:bCs/>
+        </w:rPr>
+        <w:t xml:space="preserve">. </w:t>
+      </w:r>
+      <w:r>
+        <w:t xml:space="preserve">Táto premenná ukazuje na prihláseného používateľa a spúšťa funkciu </w:t>
+      </w:r>
+      <w:proofErr w:type="spellStart"/>
+      <w:r>
+        <w:t>funkciu</w:t>
+      </w:r>
+      <w:proofErr w:type="spellEnd"/>
+      <w:r>
+        <w:t xml:space="preserve"> </w:t>
+      </w:r>
+      <w:r>
+        <w:t xml:space="preserve">na </w:t>
+      </w:r>
+      <w:r>
+        <w:rPr>
+          <w:b/>
+          <w:bCs/>
+        </w:rPr>
+        <w:t>spracovanie vstupu</w:t>
+      </w:r>
+      <w:r>
+        <w:t>.</w:t>
+      </w:r>
+    </w:p>
+    <w:p>
+      <w:pPr>
+        <w:rPr>
+          <w:noProof/>
+        </w:rPr>
+      </w:pPr>
+      <w:r>
+        <w:rPr>
+          <w:noProof/>
+        </w:rPr>
+        <w:t>...</w:t>
+      </w:r>
+    </w:p>
+    <w:p>
+      <w:pPr>
+        <w:rPr>
+          <w:noProof/>
+        </w:rPr>
+      </w:pPr>
+      <w:r>
+        <w:rPr>
+          <w:noProof/>
+        </w:rPr>
+        <w:t xml:space="preserve"> </w:t>
+      </w:r>
+      <w:r>
+        <w:rPr>
+          <w:noProof/>
+        </w:rPr>
+        <w:drawing>
+          <wp:inline distT="0" distB="0" distL="0" distR="0" wp14:anchorId="1B9DF2C7" wp14:editId="15776B47">
+            <wp:extent cx="2409825" cy="190500"/>
+            <wp:effectExtent l="0" t="0" r="9525" b="0"/>
+            <wp:docPr id="22" name="Obrázok 22"/>
+            <wp:cNvGraphicFramePr>
+              <a:graphicFrameLocks xmlns:a="http://schemas.openxmlformats.org/drawingml/2006/main" noChangeAspect="1"/>
+            </wp:cNvGraphicFramePr>
+            <a:graphic xmlns:a="http://schemas.openxmlformats.org/drawingml/2006/main">
+              <a:graphicData uri="http://schemas.openxmlformats.org/drawingml/2006/picture">
+                <pic:pic xmlns:pic="http://schemas.openxmlformats.org/drawingml/2006/picture">
+                  <pic:nvPicPr>
+                    <pic:cNvPr id="1" name=""/>
+                    <pic:cNvPicPr/>
+                  </pic:nvPicPr>
+                  <pic:blipFill>
+                    <a:blip r:embed="rId15"/>
+                    <a:stretch>
+                      <a:fillRect/>
+                    </a:stretch>
+                  </pic:blipFill>
+                  <pic:spPr>
+                    <a:xfrm>
+                      <a:off x="0" y="0"/>
+                      <a:ext cx="2409825" cy="190500"/>
+                    </a:xfrm>
+                    <a:prstGeom prst="rect">
+                      <a:avLst/>
+                    </a:prstGeom>
+                  </pic:spPr>
+                </pic:pic>
+              </a:graphicData>
+            </a:graphic>
+          </wp:inline>
+        </w:drawing>
+      </w:r>
+    </w:p>
+    <w:p>
+      <w:r>
+        <w:rPr>
+          <w:noProof/>
+        </w:rPr>
+        <w:t xml:space="preserve"> </w:t>
+      </w:r>
+      <w:r>
+        <w:rPr>
+          <w:noProof/>
+        </w:rPr>
+        <w:drawing>
+          <wp:inline distT="0" distB="0" distL="0" distR="0" wp14:anchorId="7C005D60" wp14:editId="350B27CF">
+            <wp:extent cx="4791075" cy="190500"/>
+            <wp:effectExtent l="0" t="0" r="9525" b="0"/>
+            <wp:docPr id="21" name="Obrázok 21"/>
+            <wp:cNvGraphicFramePr>
+              <a:graphicFrameLocks xmlns:a="http://schemas.openxmlformats.org/drawingml/2006/main" noChangeAspect="1"/>
+            </wp:cNvGraphicFramePr>
+            <a:graphic xmlns:a="http://schemas.openxmlformats.org/drawingml/2006/main">
+              <a:graphicData uri="http://schemas.openxmlformats.org/drawingml/2006/picture">
+                <pic:pic xmlns:pic="http://schemas.openxmlformats.org/drawingml/2006/picture">
+                  <pic:nvPicPr>
+                    <pic:cNvPr id="1" name=""/>
+                    <pic:cNvPicPr/>
+                  </pic:nvPicPr>
+                  <pic:blipFill>
+                    <a:blip r:embed="rId16"/>
+                    <a:stretch>
+                      <a:fillRect/>
+                    </a:stretch>
+                  </pic:blipFill>
+                  <pic:spPr>
+                    <a:xfrm>
+                      <a:off x="0" y="0"/>
+                      <a:ext cx="4791075" cy="190500"/>
+                    </a:xfrm>
+                    <a:prstGeom prst="rect">
+                      <a:avLst/>
+                    </a:prstGeom>
+                  </pic:spPr>
+                </pic:pic>
+              </a:graphicData>
+            </a:graphic>
+          </wp:inline>
+        </w:drawing>
+      </w:r>
+    </w:p>
+    <w:p>
+      <w:proofErr w:type="spellStart"/>
+      <w:r>
+        <w:rPr>
+          <w:b/>
+          <w:bCs/>
+        </w:rPr>
+        <w:t>Enkapsulácia</w:t>
+      </w:r>
+      <w:proofErr w:type="spellEnd"/>
+      <w:r>
+        <w:rPr>
+          <w:b/>
+          <w:bCs/>
+        </w:rPr>
+        <w:t xml:space="preserve"> </w:t>
+      </w:r>
+      <w:r>
+        <w:rPr>
+          <w:b/>
+          <w:bCs/>
+        </w:rPr>
+        <w:t xml:space="preserve">– </w:t>
+      </w:r>
+      <w:r>
+        <w:t xml:space="preserve">všetky </w:t>
+      </w:r>
+      <w:r>
+        <w:t xml:space="preserve">nestatické </w:t>
+      </w:r>
+      <w:r>
+        <w:t xml:space="preserve">atribúty </w:t>
+      </w:r>
+      <w:r>
+        <w:t xml:space="preserve">sú </w:t>
+      </w:r>
+      <w:proofErr w:type="spellStart"/>
+      <w:r>
+        <w:rPr>
+          <w:b/>
+          <w:bCs/>
+        </w:rPr>
+        <w:t>private</w:t>
+      </w:r>
+      <w:proofErr w:type="spellEnd"/>
+      <w:r>
+        <w:t xml:space="preserve">, prípadne ak sa v trieda používa atribúty svojej rodičovskej triedy, tak sú </w:t>
+      </w:r>
+      <w:proofErr w:type="spellStart"/>
+      <w:r>
+        <w:rPr>
+          <w:b/>
+          <w:bCs/>
+        </w:rPr>
+        <w:t>protected</w:t>
+      </w:r>
+      <w:proofErr w:type="spellEnd"/>
+      <w:r>
+        <w:rPr>
+          <w:b/>
+          <w:bCs/>
+        </w:rPr>
+        <w:t xml:space="preserve">. </w:t>
+      </w:r>
+      <w:r>
+        <w:t xml:space="preserve">Skoro všetky tieto atribúty majú nastavení </w:t>
+      </w:r>
+      <w:proofErr w:type="spellStart"/>
+      <w:r>
+        <w:rPr>
+          <w:b/>
+          <w:bCs/>
+        </w:rPr>
+        <w:t>getter</w:t>
+      </w:r>
+      <w:proofErr w:type="spellEnd"/>
+      <w:r>
+        <w:rPr>
+          <w:b/>
+          <w:bCs/>
+        </w:rPr>
+        <w:t xml:space="preserve"> </w:t>
+      </w:r>
+      <w:r>
+        <w:t xml:space="preserve">ale iba niektoré majú nastavene </w:t>
+      </w:r>
+      <w:proofErr w:type="spellStart"/>
+      <w:r>
+        <w:rPr>
+          <w:b/>
+          <w:bCs/>
+        </w:rPr>
+        <w:t>setter</w:t>
+      </w:r>
+      <w:proofErr w:type="spellEnd"/>
+      <w:r>
+        <w:t>.</w:t>
+      </w:r>
+    </w:p>
+    <w:p>
+      <w:r>
+        <w:rPr>
+          <w:noProof/>
+        </w:rPr>
+        <w:drawing>
+          <wp:inline distT="0" distB="0" distL="0" distR="0" wp14:anchorId="0FFEEBB5" wp14:editId="4328BEC6">
+            <wp:extent cx="3543300" cy="965749"/>
+            <wp:effectExtent l="0" t="0" r="0" b="6350"/>
+            <wp:docPr id="13" name="Obrázok 13"/>
+            <wp:cNvGraphicFramePr>
+              <a:graphicFrameLocks xmlns:a="http://schemas.openxmlformats.org/drawingml/2006/main" noChangeAspect="1"/>
+            </wp:cNvGraphicFramePr>
+            <a:graphic xmlns:a="http://schemas.openxmlformats.org/drawingml/2006/main">
+              <a:graphicData uri="http://schemas.openxmlformats.org/drawingml/2006/picture">
+                <pic:pic xmlns:pic="http://schemas.openxmlformats.org/drawingml/2006/picture">
+                  <pic:nvPicPr>
+                    <pic:cNvPr id="1" name=""/>
+                    <pic:cNvPicPr/>
+                  </pic:nvPicPr>
+                  <pic:blipFill>
+                    <a:blip r:embed="rId17"/>
+                    <a:stretch>
+                      <a:fillRect/>
+                    </a:stretch>
+                  </pic:blipFill>
+                  <pic:spPr>
+                    <a:xfrm>
+                      <a:off x="0" y="0"/>
+                      <a:ext cx="3622833" cy="987426"/>
+                    </a:xfrm>
+                    <a:prstGeom prst="rect">
+                      <a:avLst/>
+                    </a:prstGeom>
+                  </pic:spPr>
+                </pic:pic>
+              </a:graphicData>
+            </a:graphic>
+          </wp:inline>
+        </w:drawing>
+      </w:r>
+    </w:p>
+    <w:p>
+      <w:pPr>
+        <w:keepNext/>
+      </w:pPr>
+      <w:r>
+        <w:rPr>
+          <w:noProof/>
+        </w:rPr>
+        <w:drawing>
+          <wp:inline distT="0" distB="0" distL="0" distR="0" wp14:anchorId="795E119D" wp14:editId="28D6A208">
+            <wp:extent cx="5362575" cy="1229970"/>
+            <wp:effectExtent l="0" t="0" r="0" b="8890"/>
+            <wp:docPr id="12" name="Obrázok 12"/>
+            <wp:cNvGraphicFramePr>
+              <a:graphicFrameLocks xmlns:a="http://schemas.openxmlformats.org/drawingml/2006/main" noChangeAspect="1"/>
+            </wp:cNvGraphicFramePr>
+            <a:graphic xmlns:a="http://schemas.openxmlformats.org/drawingml/2006/main">
+              <a:graphicData uri="http://schemas.openxmlformats.org/drawingml/2006/picture">
+                <pic:pic xmlns:pic="http://schemas.openxmlformats.org/drawingml/2006/picture">
+                  <pic:nvPicPr>
+                    <pic:cNvPr id="1" name=""/>
+                    <pic:cNvPicPr/>
+                  </pic:nvPicPr>
+                  <pic:blipFill>
+                    <a:blip r:embed="rId18"/>
+                    <a:stretch>
+                      <a:fillRect/>
+                    </a:stretch>
+                  </pic:blipFill>
+                  <pic:spPr>
+                    <a:xfrm>
+                      <a:off x="0" y="0"/>
+                      <a:ext cx="5386929" cy="1235556"/>
+                    </a:xfrm>
+                    <a:prstGeom prst="rect">
+                      <a:avLst/>
+                    </a:prstGeom>
+                  </pic:spPr>
+                </pic:pic>
+              </a:graphicData>
+            </a:graphic>
+          </wp:inline>
+        </w:drawing>
+      </w:r>
+    </w:p>
+    <w:p>
+      <w:pPr>
+        <w:pStyle w:val="Popis"/>
+      </w:pPr>
+      <w:r>
+        <w:t xml:space="preserve">Trieda </w:t>
+      </w:r>
+      <w:r>
+        <w:fldChar w:fldCharType="begin"/>
+      </w:r>
+      <w:r>
+        <w:instrText xml:space="preserve"> SEQ Trieda \* roman </w:instrText>
+      </w:r>
+      <w:r>
+        <w:fldChar w:fldCharType="separate"/>
+      </w:r>
+      <w:r>
+        <w:rPr>
+          <w:noProof/>
+        </w:rPr>
+        <w:t>ii</w:t>
+      </w:r>
+      <w:r>
+        <w:fldChar w:fldCharType="end"/>
+      </w:r>
+      <w:r>
+        <w:t xml:space="preserve"> Kniha.java</w:t>
+      </w:r>
+    </w:p>
+    <w:p>
+      <w:pPr>
+        <w:keepNext/>
+      </w:pPr>
+      <w:r>
+        <w:rPr>
+          <w:noProof/>
+        </w:rPr>
+        <w:drawing>
+          <wp:inline distT="0" distB="0" distL="0" distR="0" wp14:anchorId="0023FC6F" wp14:editId="6B1EC4B5">
+            <wp:extent cx="3362325" cy="607192"/>
+            <wp:effectExtent l="0" t="0" r="0" b="2540"/>
+            <wp:docPr id="11" name="Obrázok 11"/>
+            <wp:cNvGraphicFramePr>
+              <a:graphicFrameLocks xmlns:a="http://schemas.openxmlformats.org/drawingml/2006/main" noChangeAspect="1"/>
+            </wp:cNvGraphicFramePr>
+            <a:graphic xmlns:a="http://schemas.openxmlformats.org/drawingml/2006/main">
+              <a:graphicData uri="http://schemas.openxmlformats.org/drawingml/2006/picture">
+                <pic:pic xmlns:pic="http://schemas.openxmlformats.org/drawingml/2006/picture">
+                  <pic:nvPicPr>
+                    <pic:cNvPr id="1" name=""/>
+                    <pic:cNvPicPr/>
+                  </pic:nvPicPr>
+                  <pic:blipFill>
+                    <a:blip r:embed="rId19"/>
+                    <a:stretch>
+                      <a:fillRect/>
+                    </a:stretch>
+                  </pic:blipFill>
+                  <pic:spPr>
+                    <a:xfrm>
+                      <a:off x="0" y="0"/>
+                      <a:ext cx="3439025" cy="621043"/>
+                    </a:xfrm>
+                    <a:prstGeom prst="rect">
+                      <a:avLst/>
+                    </a:prstGeom>
+                  </pic:spPr>
+                </pic:pic>
+              </a:graphicData>
+            </a:graphic>
+          </wp:inline>
+        </w:drawing>
+      </w:r>
+    </w:p>
+    <w:p>
+      <w:pPr>
+        <w:pStyle w:val="Popis"/>
+      </w:pPr>
+      <w:r>
+        <w:t xml:space="preserve">Trieda </w:t>
+      </w:r>
+      <w:fldSimple w:instr=" SEQ Trieda \* roman ">
+        <w:r>
+          <w:rPr>
+            <w:noProof/>
+          </w:rPr>
+          <w:t>i</w:t>
+        </w:r>
+      </w:fldSimple>
+      <w:r>
+        <w:t xml:space="preserve"> Predajna.java</w:t>
+      </w:r>
+    </w:p>
+    <w:p>
+      <w:pPr>
+        <w:spacing w:before="0"/>
+        <w:rPr>
+          <w:i/>
+          <w:iCs/>
+          <w:color w:val="44546A" w:themeColor="text2"/>
+          <w:sz w:val="18"/>
+          <w:szCs w:val="18"/>
+        </w:rPr>
+      </w:pPr>
+      <w:r>
+        <w:br w:type="page"/>
+      </w:r>
+    </w:p>
+    <w:p>
+      <w:proofErr w:type="spellStart"/>
+      <w:r>
+        <w:rPr>
+          <w:b/>
+          <w:bCs/>
+        </w:rPr>
+        <w:lastRenderedPageBreak/>
+        <w:t>Overriding</w:t>
+      </w:r>
+      <w:proofErr w:type="spellEnd"/>
       <w:r>
         <w:rPr>
           <w:b/>
@@ -44,65 +1442,250 @@
         </w:rPr>
         <w:t xml:space="preserve"> – </w:t>
       </w:r>
+      <w:r>
+        <w:t xml:space="preserve">tento princíp nám dovoľuje </w:t>
+      </w:r>
+      <w:r>
+        <w:t>z dedených</w:t>
+      </w:r>
+      <w:r>
+        <w:rPr>
+          <w:lang w:val="en-US"/>
+        </w:rPr>
+        <w:t xml:space="preserve"> tried </w:t>
+      </w:r>
+      <w:r>
+        <w:t>zobrať funkcie</w:t>
+      </w:r>
+      <w:r>
+        <w:t xml:space="preserve"> a upraviť ich na nami žiadanú funkcionalitu. Využil som ho hlavne v dedeniach triedy </w:t>
+      </w:r>
+      <w:r>
+        <w:rPr>
+          <w:b/>
+          <w:bCs/>
+        </w:rPr>
+        <w:t>používateľ</w:t>
+      </w:r>
+      <w:r>
+        <w:t xml:space="preserve">, kde sa nachádza funkcia </w:t>
+      </w:r>
+      <w:r>
+        <w:rPr>
+          <w:b/>
+          <w:bCs/>
+        </w:rPr>
+        <w:t>spracuj</w:t>
+      </w:r>
+      <w:r>
+        <w:t xml:space="preserve">, ktorá spracováva vstupné príkazy. Ďalej som ho použil v triede </w:t>
+      </w:r>
+      <w:r>
+        <w:rPr>
+          <w:b/>
+          <w:bCs/>
+        </w:rPr>
+        <w:t>NoveKnihy.java</w:t>
+      </w:r>
+      <w:r>
+        <w:t xml:space="preserve">, ktorá dedí triedu </w:t>
+      </w:r>
+      <w:r>
+        <w:rPr>
+          <w:b/>
+          <w:bCs/>
+        </w:rPr>
+        <w:t xml:space="preserve">Regal.java </w:t>
+      </w:r>
+      <w:r>
+        <w:t xml:space="preserve">, tak že funkcia </w:t>
+      </w:r>
       <w:proofErr w:type="spellStart"/>
       <w:r>
-        <w:t>Knihkupectvo</w:t>
+        <w:rPr>
+          <w:b/>
+          <w:bCs/>
+        </w:rPr>
+        <w:t>odoberKnih</w:t>
       </w:r>
       <w:proofErr w:type="spellEnd"/>
       <w:r>
-        <w:t xml:space="preserve"> - Sklad/</w:t>
+        <w:rPr>
+          <w:b/>
+          <w:bCs/>
+          <w:lang w:val="en-US"/>
+        </w:rPr>
+        <w:t>y</w:t>
+      </w:r>
+      <w:r>
+        <w:t xml:space="preserve"> namiesto uvoľňovania miesta kontroluje či ešte zostali knihy v </w:t>
       </w:r>
       <w:proofErr w:type="spellStart"/>
       <w:r>
-        <w:t>Predajna</w:t>
+        <w:rPr>
+          <w:b/>
+          <w:bCs/>
+        </w:rPr>
+        <w:t>NoveKnihy</w:t>
       </w:r>
       <w:proofErr w:type="spellEnd"/>
       <w:r>
-        <w:t xml:space="preserve">; Sklad – sekcia; sekcia – </w:t>
-      </w:r>
-      <w:proofErr w:type="spellStart"/>
-      <w:r>
-        <w:t>regal</w:t>
-      </w:r>
-      <w:proofErr w:type="spellEnd"/>
-      <w:r>
-        <w:t xml:space="preserve">; Sklad - </w:t>
-      </w:r>
-      <w:proofErr w:type="spellStart"/>
-      <w:r>
-        <w:t>NoveKnihy</w:t>
-      </w:r>
-      <w:proofErr w:type="spellEnd"/>
-    </w:p>
-    <w:p>
-      <w:r>
-        <w:rPr>
-          <w:b/>
-          <w:bCs/>
-        </w:rPr>
-        <w:t>Asociácia</w:t>
-      </w:r>
-      <w:r>
-        <w:rPr>
-          <w:b/>
-          <w:bCs/>
-        </w:rPr>
-        <w:t xml:space="preserve"> – </w:t>
-      </w:r>
-      <w:proofErr w:type="spellStart"/>
-      <w:r>
-        <w:t>Skladnik</w:t>
-      </w:r>
-      <w:proofErr w:type="spellEnd"/>
-      <w:r>
-        <w:t xml:space="preserve"> - Sklad</w:t>
+        <w:rPr>
+          <w:b/>
+          <w:bCs/>
+        </w:rPr>
+        <w:t>.</w:t>
       </w:r>
     </w:p>
     <w:p>
       <w:pPr>
-        <w:rPr>
-          <w:b/>
-          <w:bCs/>
+        <w:keepNext/>
+      </w:pPr>
+      <w:r>
+        <w:rPr>
+          <w:noProof/>
+        </w:rPr>
+        <w:drawing>
+          <wp:inline distT="0" distB="0" distL="0" distR="0" wp14:anchorId="0E78F252" wp14:editId="1D8A29B6">
+            <wp:extent cx="4373088" cy="2790825"/>
+            <wp:effectExtent l="0" t="0" r="8890" b="0"/>
+            <wp:docPr id="9" name="Obrázok 9"/>
+            <wp:cNvGraphicFramePr>
+              <a:graphicFrameLocks xmlns:a="http://schemas.openxmlformats.org/drawingml/2006/main" noChangeAspect="1"/>
+            </wp:cNvGraphicFramePr>
+            <a:graphic xmlns:a="http://schemas.openxmlformats.org/drawingml/2006/main">
+              <a:graphicData uri="http://schemas.openxmlformats.org/drawingml/2006/picture">
+                <pic:pic xmlns:pic="http://schemas.openxmlformats.org/drawingml/2006/picture">
+                  <pic:nvPicPr>
+                    <pic:cNvPr id="1" name=""/>
+                    <pic:cNvPicPr/>
+                  </pic:nvPicPr>
+                  <pic:blipFill>
+                    <a:blip r:embed="rId20"/>
+                    <a:stretch>
+                      <a:fillRect/>
+                    </a:stretch>
+                  </pic:blipFill>
+                  <pic:spPr>
+                    <a:xfrm>
+                      <a:off x="0" y="0"/>
+                      <a:ext cx="4404170" cy="2810661"/>
+                    </a:xfrm>
+                    <a:prstGeom prst="rect">
+                      <a:avLst/>
+                    </a:prstGeom>
+                  </pic:spPr>
+                </pic:pic>
+              </a:graphicData>
+            </a:graphic>
+          </wp:inline>
+        </w:drawing>
+      </w:r>
+    </w:p>
+    <w:p>
+      <w:pPr>
+        <w:pStyle w:val="Popis"/>
+      </w:pPr>
+      <w:r>
+        <w:t xml:space="preserve">Trieda </w:t>
+      </w:r>
+      <w:fldSimple w:instr=" SEQ Trieda \* roman ">
+        <w:r>
+          <w:rPr>
+            <w:noProof/>
+          </w:rPr>
+          <w:t>iii</w:t>
+        </w:r>
+      </w:fldSimple>
+      <w:r>
+        <w:t xml:space="preserve"> Pouzivatel.java</w:t>
+      </w:r>
+    </w:p>
+    <w:p>
+      <w:pPr>
+        <w:keepNext/>
+      </w:pPr>
+      <w:r>
+        <w:rPr>
+          <w:noProof/>
+        </w:rPr>
+        <w:drawing>
+          <wp:inline distT="0" distB="0" distL="0" distR="0" wp14:anchorId="61125A81" wp14:editId="5BF51B3A">
+            <wp:extent cx="4669787" cy="2990850"/>
+            <wp:effectExtent l="0" t="0" r="0" b="0"/>
+            <wp:docPr id="10" name="Obrázok 10"/>
+            <wp:cNvGraphicFramePr>
+              <a:graphicFrameLocks xmlns:a="http://schemas.openxmlformats.org/drawingml/2006/main" noChangeAspect="1"/>
+            </wp:cNvGraphicFramePr>
+            <a:graphic xmlns:a="http://schemas.openxmlformats.org/drawingml/2006/main">
+              <a:graphicData uri="http://schemas.openxmlformats.org/drawingml/2006/picture">
+                <pic:pic xmlns:pic="http://schemas.openxmlformats.org/drawingml/2006/picture">
+                  <pic:nvPicPr>
+                    <pic:cNvPr id="1" name=""/>
+                    <pic:cNvPicPr/>
+                  </pic:nvPicPr>
+                  <pic:blipFill>
+                    <a:blip r:embed="rId21"/>
+                    <a:stretch>
+                      <a:fillRect/>
+                    </a:stretch>
+                  </pic:blipFill>
+                  <pic:spPr>
+                    <a:xfrm>
+                      <a:off x="0" y="0"/>
+                      <a:ext cx="4687882" cy="3002440"/>
+                    </a:xfrm>
+                    <a:prstGeom prst="rect">
+                      <a:avLst/>
+                    </a:prstGeom>
+                  </pic:spPr>
+                </pic:pic>
+              </a:graphicData>
+            </a:graphic>
+          </wp:inline>
+        </w:drawing>
+      </w:r>
+    </w:p>
+    <w:p>
+      <w:pPr>
+        <w:pStyle w:val="Popis"/>
+      </w:pPr>
+      <w:r>
+        <w:t xml:space="preserve">Trieda </w:t>
+      </w:r>
+      <w:fldSimple w:instr=" SEQ Trieda \* roman ">
+        <w:r>
+          <w:rPr>
+            <w:noProof/>
+          </w:rPr>
+          <w:t>iv</w:t>
+        </w:r>
+      </w:fldSimple>
+      <w:r>
+        <w:t xml:space="preserve"> Zamestnanec</w:t>
+      </w:r>
+    </w:p>
+    <w:p>
+      <w:pPr>
+        <w:spacing w:before="0"/>
+        <w:rPr>
+          <w:i/>
+          <w:iCs/>
+          <w:color w:val="44546A" w:themeColor="text2"/>
+          <w:sz w:val="18"/>
+          <w:szCs w:val="18"/>
+        </w:rPr>
+      </w:pPr>
+      <w:r>
+        <w:br w:type="page"/>
+      </w:r>
+    </w:p>
+    <w:p>
+      <w:pPr>
+        <w:rPr>
+          <w:b/>
+          <w:bCs/>
+          <w:lang w:val="en-US"/>
         </w:rPr>
       </w:pPr>
       <w:proofErr w:type="spellStart"/>
@@ -111,29 +1694,90 @@
           <w:b/>
           <w:bCs/>
         </w:rPr>
-        <w:t>Enkapsul</w:t>
-      </w:r>
-      <w:r>
-        <w:rPr>
-          <w:b/>
-          <w:bCs/>
-        </w:rPr>
+        <w:lastRenderedPageBreak/>
+        <w:t>Overloading</w:t>
+      </w:r>
+      <w:proofErr w:type="spellEnd"/>
+      <w:r>
+        <w:rPr>
+          <w:b/>
+          <w:bCs/>
+        </w:rPr>
+        <w:t xml:space="preserve"> </w:t>
+      </w:r>
+      <w:r>
+        <w:rPr>
+          <w:b/>
+          <w:bCs/>
+          <w:lang w:val="en-US"/>
+        </w:rPr>
+        <w:t xml:space="preserve">– </w:t>
+      </w:r>
+      <w:r>
+        <w:t xml:space="preserve">príklad </w:t>
+      </w:r>
+      <w:proofErr w:type="spellStart"/>
+      <w:r>
+        <w:t>overloading</w:t>
+      </w:r>
+      <w:proofErr w:type="spellEnd"/>
+      <w:r>
+        <w:t>-u</w:t>
+      </w:r>
+      <w:r>
+        <w:t xml:space="preserve"> m</w:t>
+      </w:r>
+      <w:r>
         <w:t>á</w:t>
       </w:r>
       <w:r>
-        <w:rPr>
-          <w:b/>
-          <w:bCs/>
-        </w:rPr>
-        <w:t>cia</w:t>
-      </w:r>
-      <w:proofErr w:type="spellEnd"/>
-      <w:r>
-        <w:rPr>
-          <w:b/>
-          <w:bCs/>
-        </w:rPr>
-        <w:t xml:space="preserve"> - </w:t>
+        <w:t>m</w:t>
+      </w:r>
+      <w:r>
+        <w:t xml:space="preserve"> v triede </w:t>
+      </w:r>
+      <w:r>
+        <w:rPr>
+          <w:b/>
+          <w:bCs/>
+        </w:rPr>
+        <w:t>skladnik.java</w:t>
+      </w:r>
+      <w:r>
+        <w:t xml:space="preserve">, kde skladník môže nájsť referencie na </w:t>
+      </w:r>
+      <w:r>
+        <w:rPr>
+          <w:b/>
+          <w:bCs/>
+        </w:rPr>
+        <w:t>knihu</w:t>
+      </w:r>
+      <w:r>
+        <w:t xml:space="preserve"> pomocou reťazca znakov alebo podľa katalógového čísla. Využil som aj preťažovanie konštruktorov;</w:t>
+      </w:r>
+      <w:r>
+        <w:rPr>
+          <w:lang w:val="en-US"/>
+        </w:rPr>
+        <w:t xml:space="preserve"> </w:t>
+      </w:r>
+      <w:r>
+        <w:t>hlavne</w:t>
+      </w:r>
+      <w:r>
+        <w:rPr>
+          <w:lang w:val="en-US"/>
+        </w:rPr>
+        <w:t xml:space="preserve"> v  </w:t>
+      </w:r>
+      <w:r>
+        <w:rPr>
+          <w:b/>
+          <w:bCs/>
+          <w:lang w:val="en-US"/>
+        </w:rPr>
+        <w:t>Sekcia.java</w:t>
       </w:r>
     </w:p>
     <w:p>
@@ -143,15 +1787,46 @@
           <w:bCs/>
         </w:rPr>
       </w:pPr>
-      <w:proofErr w:type="spellStart"/>
-      <w:r>
-        <w:rPr>
-          <w:b/>
-          <w:bCs/>
-        </w:rPr>
-        <w:t>Override</w:t>
-      </w:r>
-      <w:proofErr w:type="spellEnd"/>
+      <w:r>
+        <w:rPr>
+          <w:noProof/>
+        </w:rPr>
+        <w:drawing>
+          <wp:inline distT="0" distB="0" distL="0" distR="0" wp14:anchorId="02DFE1AB" wp14:editId="3AD5FA15">
+            <wp:extent cx="5761355" cy="1539240"/>
+            <wp:effectExtent l="0" t="0" r="0" b="3810"/>
+            <wp:docPr id="7" name="Obrázok 7"/>
+            <wp:cNvGraphicFramePr>
+              <a:graphicFrameLocks xmlns:a="http://schemas.openxmlformats.org/drawingml/2006/main" noChangeAspect="1"/>
+            </wp:cNvGraphicFramePr>
+            <a:graphic xmlns:a="http://schemas.openxmlformats.org/drawingml/2006/main">
+              <a:graphicData uri="http://schemas.openxmlformats.org/drawingml/2006/picture">
+                <pic:pic xmlns:pic="http://schemas.openxmlformats.org/drawingml/2006/picture">
+                  <pic:nvPicPr>
+                    <pic:cNvPr id="1" name=""/>
+                    <pic:cNvPicPr/>
+                  </pic:nvPicPr>
+                  <pic:blipFill>
+                    <a:blip r:embed="rId22"/>
+                    <a:stretch>
+                      <a:fillRect/>
+                    </a:stretch>
+                  </pic:blipFill>
+                  <pic:spPr>
+                    <a:xfrm>
+                      <a:off x="0" y="0"/>
+                      <a:ext cx="5761355" cy="1539240"/>
+                    </a:xfrm>
+                    <a:prstGeom prst="rect">
+                      <a:avLst/>
+                    </a:prstGeom>
+                  </pic:spPr>
+                </pic:pic>
+              </a:graphicData>
+            </a:graphic>
+          </wp:inline>
+        </w:drawing>
+      </w:r>
     </w:p>
     <w:p>
       <w:pPr>
@@ -160,26 +1835,49 @@
           <w:bCs/>
         </w:rPr>
       </w:pPr>
-      <w:proofErr w:type="spellStart"/>
-      <w:r>
-        <w:rPr>
-          <w:b/>
-          <w:bCs/>
-        </w:rPr>
-        <w:t>Overload</w:t>
-      </w:r>
-      <w:proofErr w:type="spellEnd"/>
-    </w:p>
-    <w:p>
-      <w:pPr>
-        <w:rPr>
-          <w:b/>
-          <w:bCs/>
-          <w:lang w:val="en-US"/>
-        </w:rPr>
-      </w:pPr>
+      <w:r>
+        <w:rPr>
+          <w:noProof/>
+        </w:rPr>
+        <w:drawing>
+          <wp:inline distT="0" distB="0" distL="0" distR="0" wp14:anchorId="481EF98D" wp14:editId="4C382270">
+            <wp:extent cx="5761355" cy="984250"/>
+            <wp:effectExtent l="0" t="0" r="0" b="6350"/>
+            <wp:docPr id="8" name="Obrázok 8"/>
+            <wp:cNvGraphicFramePr>
+              <a:graphicFrameLocks xmlns:a="http://schemas.openxmlformats.org/drawingml/2006/main" noChangeAspect="1"/>
+            </wp:cNvGraphicFramePr>
+            <a:graphic xmlns:a="http://schemas.openxmlformats.org/drawingml/2006/main">
+              <a:graphicData uri="http://schemas.openxmlformats.org/drawingml/2006/picture">
+                <pic:pic xmlns:pic="http://schemas.openxmlformats.org/drawingml/2006/picture">
+                  <pic:nvPicPr>
+                    <pic:cNvPr id="1" name=""/>
+                    <pic:cNvPicPr/>
+                  </pic:nvPicPr>
+                  <pic:blipFill>
+                    <a:blip r:embed="rId23"/>
+                    <a:stretch>
+                      <a:fillRect/>
+                    </a:stretch>
+                  </pic:blipFill>
+                  <pic:spPr>
+                    <a:xfrm>
+                      <a:off x="0" y="0"/>
+                      <a:ext cx="5761355" cy="984250"/>
+                    </a:xfrm>
+                    <a:prstGeom prst="rect">
+                      <a:avLst/>
+                    </a:prstGeom>
+                  </pic:spPr>
+                </pic:pic>
+              </a:graphicData>
+            </a:graphic>
+          </wp:inline>
+        </w:drawing>
+      </w:r>
     </w:p>
     <w:sectPr>
+      <w:headerReference w:type="default" r:id="rId24"/>
       <w:pgSz w:w="11907" w:h="18144" w:code="8"/>
       <w:pgMar w:top="1417" w:right="1417" w:bottom="1417" w:left="1417" w:header="709" w:footer="709" w:gutter="0"/>
       <w:cols w:space="708"/>
@@ -187,6 +1885,79 @@
     </w:sectPr>
   </w:body>
 </w:document>
+</file>
+
+<file path=word/endnotes.xml><?xml version="1.0" encoding="utf-8"?>
+<w:endnotes xmlns:wpc="http://schemas.microsoft.com/office/word/2010/wordprocessingCanvas" xmlns:cx="http://schemas.microsoft.com/office/drawing/2014/chartex" xmlns:cx1="http://schemas.microsoft.com/office/drawing/2015/9/8/chartex" xmlns:cx2="http://schemas.microsoft.com/office/drawing/2015/10/21/chartex" xmlns:cx3="http://schemas.microsoft.com/office/drawing/2016/5/9/chartex" xmlns:cx4="http://schemas.microsoft.com/office/drawing/2016/5/10/chartex" xmlns:cx5="http://schemas.microsoft.com/office/drawing/2016/5/11/chartex" xmlns:cx6="http://schemas.microsoft.com/office/drawing/2016/5/12/chartex" xmlns:cx7="http://schemas.microsoft.com/office/drawing/2016/5/13/chartex" xmlns:cx8="http://schemas.microsoft.com/office/drawing/2016/5/14/chartex" xmlns:mc="http://schemas.openxmlformats.org/markup-compatibility/2006" xmlns:aink="http://schemas.microsoft.com/office/drawing/2016/ink" xmlns:am3d="http://schemas.microsoft.com/office/drawing/2017/model3d" xmlns:o="urn:schemas-microsoft-com:office:office" xmlns:r="http://schemas.openxmlformats.org/officeDocument/2006/relationships" xmlns:m="http://schemas.openxmlformats.org/officeDocument/2006/math" xmlns:v="urn:schemas-microsoft-com:vml" xmlns:wp14="http://schemas.microsoft.com/office/word/2010/wordprocessingDrawing" xmlns:wp="http://schemas.openxmlformats.org/drawingml/2006/wordprocessingDrawing" xmlns:w10="urn:schemas-microsoft-com:office:word" xmlns:w="http://schemas.openxmlformats.org/wordprocessingml/2006/main" xmlns:w14="http://schemas.microsoft.com/office/word/2010/wordml" xmlns:w15="http://schemas.microsoft.com/office/word/2012/wordml" xmlns:w16cex="http://schemas.microsoft.com/office/word/2018/wordml/cex" xmlns:w16cid="http://schemas.microsoft.com/office/word/2016/wordml/cid" xmlns:w16="http://schemas.microsoft.com/office/word/2018/wordml" xmlns:w16se="http://schemas.microsoft.com/office/word/2015/wordml/symex" xmlns:wpg="http://schemas.microsoft.com/office/word/2010/wordprocessingGroup" xmlns:wpi="http://schemas.microsoft.com/office/word/2010/wordprocessingInk" xmlns:wne="http://schemas.microsoft.com/office/word/2006/wordml" xmlns:wps="http://schemas.microsoft.com/office/word/2010/wordprocessingShape" mc:Ignorable="w14 w15 w16se w16cid w16 w16cex wp14">
+  <w:endnote w:type="separator" w:id="-1">
+    <w:p>
+      <w:pPr>
+        <w:spacing w:before="0" w:after="0" w:line="240" w:lineRule="auto"/>
+      </w:pPr>
+      <w:r>
+        <w:separator/>
+      </w:r>
+    </w:p>
+  </w:endnote>
+  <w:endnote w:type="continuationSeparator" w:id="0">
+    <w:p>
+      <w:pPr>
+        <w:spacing w:before="0" w:after="0" w:line="240" w:lineRule="auto"/>
+      </w:pPr>
+      <w:r>
+        <w:continuationSeparator/>
+      </w:r>
+    </w:p>
+  </w:endnote>
+</w:endnotes>
+</file>
+
+<file path=word/footnotes.xml><?xml version="1.0" encoding="utf-8"?>
+<w:footnotes xmlns:wpc="http://schemas.microsoft.com/office/word/2010/wordprocessingCanvas" xmlns:cx="http://schemas.microsoft.com/office/drawing/2014/chartex" xmlns:cx1="http://schemas.microsoft.com/office/drawing/2015/9/8/chartex" xmlns:cx2="http://schemas.microsoft.com/office/drawing/2015/10/21/chartex" xmlns:cx3="http://schemas.microsoft.com/office/drawing/2016/5/9/chartex" xmlns:cx4="http://schemas.microsoft.com/office/drawing/2016/5/10/chartex" xmlns:cx5="http://schemas.microsoft.com/office/drawing/2016/5/11/chartex" xmlns:cx6="http://schemas.microsoft.com/office/drawing/2016/5/12/chartex" xmlns:cx7="http://schemas.microsoft.com/office/drawing/2016/5/13/chartex" xmlns:cx8="http://schemas.microsoft.com/office/drawing/2016/5/14/chartex" xmlns:mc="http://schemas.openxmlformats.org/markup-compatibility/2006" xmlns:aink="http://schemas.microsoft.com/office/drawing/2016/ink" xmlns:am3d="http://schemas.microsoft.com/office/drawing/2017/model3d" xmlns:o="urn:schemas-microsoft-com:office:office" xmlns:r="http://schemas.openxmlformats.org/officeDocument/2006/relationships" xmlns:m="http://schemas.openxmlformats.org/officeDocument/2006/math" xmlns:v="urn:schemas-microsoft-com:vml" xmlns:wp14="http://schemas.microsoft.com/office/word/2010/wordprocessingDrawing" xmlns:wp="http://schemas.openxmlformats.org/drawingml/2006/wordprocessingDrawing" xmlns:w10="urn:schemas-microsoft-com:office:word" xmlns:w="http://schemas.openxmlformats.org/wordprocessingml/2006/main" xmlns:w14="http://schemas.microsoft.com/office/word/2010/wordml" xmlns:w15="http://schemas.microsoft.com/office/word/2012/wordml" xmlns:w16cex="http://schemas.microsoft.com/office/word/2018/wordml/cex" xmlns:w16cid="http://schemas.microsoft.com/office/word/2016/wordml/cid" xmlns:w16="http://schemas.microsoft.com/office/word/2018/wordml" xmlns:w16se="http://schemas.microsoft.com/office/word/2015/wordml/symex" xmlns:wpg="http://schemas.microsoft.com/office/word/2010/wordprocessingGroup" xmlns:wpi="http://schemas.microsoft.com/office/word/2010/wordprocessingInk" xmlns:wne="http://schemas.microsoft.com/office/word/2006/wordml" xmlns:wps="http://schemas.microsoft.com/office/word/2010/wordprocessingShape" mc:Ignorable="w14 w15 w16se w16cid w16 w16cex wp14">
+  <w:footnote w:type="separator" w:id="-1">
+    <w:p>
+      <w:pPr>
+        <w:spacing w:before="0" w:after="0" w:line="240" w:lineRule="auto"/>
+      </w:pPr>
+      <w:r>
+        <w:separator/>
+      </w:r>
+    </w:p>
+  </w:footnote>
+  <w:footnote w:type="continuationSeparator" w:id="0">
+    <w:p>
+      <w:pPr>
+        <w:spacing w:before="0" w:after="0" w:line="240" w:lineRule="auto"/>
+      </w:pPr>
+      <w:r>
+        <w:continuationSeparator/>
+      </w:r>
+    </w:p>
+  </w:footnote>
+</w:footnotes>
+</file>
+
+<file path=word/header1.xml><?xml version="1.0" encoding="utf-8"?>
+<w:hdr xmlns:wpc="http://schemas.microsoft.com/office/word/2010/wordprocessingCanvas" xmlns:cx="http://schemas.microsoft.com/office/drawing/2014/chartex" xmlns:cx1="http://schemas.microsoft.com/office/drawing/2015/9/8/chartex" xmlns:cx2="http://schemas.microsoft.com/office/drawing/2015/10/21/chartex" xmlns:cx3="http://schemas.microsoft.com/office/drawing/2016/5/9/chartex" xmlns:cx4="http://schemas.microsoft.com/office/drawing/2016/5/10/chartex" xmlns:cx5="http://schemas.microsoft.com/office/drawing/2016/5/11/chartex" xmlns:cx6="http://schemas.microsoft.com/office/drawing/2016/5/12/chartex" xmlns:cx7="http://schemas.microsoft.com/office/drawing/2016/5/13/chartex" xmlns:cx8="http://schemas.microsoft.com/office/drawing/2016/5/14/chartex" xmlns:mc="http://schemas.openxmlformats.org/markup-compatibility/2006" xmlns:aink="http://schemas.microsoft.com/office/drawing/2016/ink" xmlns:am3d="http://schemas.microsoft.com/office/drawing/2017/model3d" xmlns:o="urn:schemas-microsoft-com:office:office" xmlns:r="http://schemas.openxmlformats.org/officeDocument/2006/relationships" xmlns:m="http://schemas.openxmlformats.org/officeDocument/2006/math" xmlns:v="urn:schemas-microsoft-com:vml" xmlns:wp14="http://schemas.microsoft.com/office/word/2010/wordprocessingDrawing" xmlns:wp="http://schemas.openxmlformats.org/drawingml/2006/wordprocessingDrawing" xmlns:w10="urn:schemas-microsoft-com:office:word" xmlns:w="http://schemas.openxmlformats.org/wordprocessingml/2006/main" xmlns:w14="http://schemas.microsoft.com/office/word/2010/wordml" xmlns:w15="http://schemas.microsoft.com/office/word/2012/wordml" xmlns:w16cex="http://schemas.microsoft.com/office/word/2018/wordml/cex" xmlns:w16cid="http://schemas.microsoft.com/office/word/2016/wordml/cid" xmlns:w16="http://schemas.microsoft.com/office/word/2018/wordml" xmlns:w16se="http://schemas.microsoft.com/office/word/2015/wordml/symex" xmlns:wpg="http://schemas.microsoft.com/office/word/2010/wordprocessingGroup" xmlns:wpi="http://schemas.microsoft.com/office/word/2010/wordprocessingInk" xmlns:wne="http://schemas.microsoft.com/office/word/2006/wordml" xmlns:wps="http://schemas.microsoft.com/office/word/2010/wordprocessingShape" mc:Ignorable="w14 w15 w16se w16cid w16 w16cex wp14">
+  <w:p>
+    <w:pPr>
+      <w:pStyle w:val="Hlavika"/>
+    </w:pPr>
+    <w:r>
+      <w:t xml:space="preserve">Róbert </w:t>
+    </w:r>
+    <w:proofErr w:type="spellStart"/>
+    <w:r>
+      <w:t>Junas</w:t>
+    </w:r>
+    <w:proofErr w:type="spellEnd"/>
+  </w:p>
+  <w:p>
+    <w:pPr>
+      <w:pStyle w:val="Hlavika"/>
+    </w:pPr>
+  </w:p>
+</w:hdr>
 </file>
 
 <file path=word/styles.xml><?xml version="1.0" encoding="utf-8"?>
@@ -596,6 +2367,27 @@
       <w:sz w:val="24"/>
     </w:rPr>
   </w:style>
+  <w:style w:type="paragraph" w:styleId="Nadpis1">
+    <w:name w:val="heading 1"/>
+    <w:basedOn w:val="Normlny"/>
+    <w:next w:val="Normlny"/>
+    <w:link w:val="Nadpis1Char"/>
+    <w:uiPriority w:val="9"/>
+    <w:qFormat/>
+    <w:rsid w:val="0041559E"/>
+    <w:pPr>
+      <w:keepNext/>
+      <w:keepLines/>
+      <w:spacing w:before="240" w:after="0"/>
+      <w:outlineLvl w:val="0"/>
+    </w:pPr>
+    <w:rPr>
+      <w:rFonts w:eastAsiaTheme="majorEastAsia" w:cstheme="majorBidi"/>
+      <w:color w:val="000000" w:themeColor="text1"/>
+      <w:sz w:val="32"/>
+      <w:szCs w:val="32"/>
+    </w:rPr>
+  </w:style>
   <w:style w:type="character" w:default="1" w:styleId="Predvolenpsmoodseku">
     <w:name w:val="Default Paragraph Font"/>
     <w:uiPriority w:val="1"/>
@@ -622,6 +2414,90 @@
     <w:uiPriority w:val="99"/>
     <w:semiHidden/>
     <w:unhideWhenUsed/>
+  </w:style>
+  <w:style w:type="character" w:customStyle="1" w:styleId="Nadpis1Char">
+    <w:name w:val="Nadpis 1 Char"/>
+    <w:basedOn w:val="Predvolenpsmoodseku"/>
+    <w:link w:val="Nadpis1"/>
+    <w:uiPriority w:val="9"/>
+    <w:rsid w:val="0041559E"/>
+    <w:rPr>
+      <w:rFonts w:ascii="Times New Roman" w:eastAsiaTheme="majorEastAsia" w:hAnsi="Times New Roman" w:cstheme="majorBidi"/>
+      <w:color w:val="000000" w:themeColor="text1"/>
+      <w:sz w:val="32"/>
+      <w:szCs w:val="32"/>
+    </w:rPr>
+  </w:style>
+  <w:style w:type="paragraph" w:styleId="Hlavika">
+    <w:name w:val="header"/>
+    <w:basedOn w:val="Normlny"/>
+    <w:link w:val="HlavikaChar"/>
+    <w:uiPriority w:val="99"/>
+    <w:unhideWhenUsed/>
+    <w:rsid w:val="001543FB"/>
+    <w:pPr>
+      <w:tabs>
+        <w:tab w:val="center" w:pos="4536"/>
+        <w:tab w:val="right" w:pos="9072"/>
+      </w:tabs>
+      <w:spacing w:before="0" w:after="0" w:line="240" w:lineRule="auto"/>
+    </w:pPr>
+  </w:style>
+  <w:style w:type="character" w:customStyle="1" w:styleId="HlavikaChar">
+    <w:name w:val="Hlavička Char"/>
+    <w:basedOn w:val="Predvolenpsmoodseku"/>
+    <w:link w:val="Hlavika"/>
+    <w:uiPriority w:val="99"/>
+    <w:rsid w:val="001543FB"/>
+    <w:rPr>
+      <w:rFonts w:ascii="Times New Roman" w:hAnsi="Times New Roman"/>
+      <w:sz w:val="24"/>
+    </w:rPr>
+  </w:style>
+  <w:style w:type="paragraph" w:styleId="Pta">
+    <w:name w:val="footer"/>
+    <w:basedOn w:val="Normlny"/>
+    <w:link w:val="PtaChar"/>
+    <w:uiPriority w:val="99"/>
+    <w:unhideWhenUsed/>
+    <w:rsid w:val="001543FB"/>
+    <w:pPr>
+      <w:tabs>
+        <w:tab w:val="center" w:pos="4536"/>
+        <w:tab w:val="right" w:pos="9072"/>
+      </w:tabs>
+      <w:spacing w:before="0" w:after="0" w:line="240" w:lineRule="auto"/>
+    </w:pPr>
+  </w:style>
+  <w:style w:type="character" w:customStyle="1" w:styleId="PtaChar">
+    <w:name w:val="Päta Char"/>
+    <w:basedOn w:val="Predvolenpsmoodseku"/>
+    <w:link w:val="Pta"/>
+    <w:uiPriority w:val="99"/>
+    <w:rsid w:val="001543FB"/>
+    <w:rPr>
+      <w:rFonts w:ascii="Times New Roman" w:hAnsi="Times New Roman"/>
+      <w:sz w:val="24"/>
+    </w:rPr>
+  </w:style>
+  <w:style w:type="paragraph" w:styleId="Popis">
+    <w:name w:val="caption"/>
+    <w:basedOn w:val="Normlny"/>
+    <w:next w:val="Normlny"/>
+    <w:uiPriority w:val="35"/>
+    <w:unhideWhenUsed/>
+    <w:qFormat/>
+    <w:rsid w:val="008C0DBD"/>
+    <w:pPr>
+      <w:spacing w:before="0" w:after="200" w:line="240" w:lineRule="auto"/>
+    </w:pPr>
+    <w:rPr>
+      <w:i/>
+      <w:iCs/>
+      <w:color w:val="44546A" w:themeColor="text2"/>
+      <w:sz w:val="18"/>
+      <w:szCs w:val="18"/>
+    </w:rPr>
   </w:style>
 </w:styles>
 </file>

</xml_diff>